<commit_message>
Update BitwiseAnd in CLA_Generator_4bits
</commit_message>
<xml_diff>
--- a/Lab_2/Report/Lab2_111060013_Report.docx
+++ b/Lab_2/Report/Lab2_111060013_Report.docx
@@ -4220,107 +4220,294 @@
         </w:numPr>
         <w:ind w:leftChars="0"/>
         <w:rPr>
+          <w:rFonts w:ascii="Times New Roman" w:hAnsi="Times New Roman" w:cs="Times New Roman"/>
+          <w:b/>
+          <w:bCs/>
+          <w:sz w:val="28"/>
+          <w:szCs w:val="28"/>
+        </w:rPr>
+      </w:pPr>
+      <w:proofErr w:type="spellStart"/>
+      <w:r>
+        <w:rPr>
           <w:rFonts w:ascii="Times New Roman" w:hAnsi="Times New Roman" w:cs="Times New Roman" w:hint="eastAsia"/>
           <w:b/>
           <w:bCs/>
           <w:sz w:val="28"/>
           <w:szCs w:val="28"/>
         </w:rPr>
-      </w:pPr>
-      <w:proofErr w:type="spellStart"/>
+        <w:t>D</w:t>
+      </w:r>
+      <w:r>
+        <w:rPr>
+          <w:rFonts w:ascii="Times New Roman" w:hAnsi="Times New Roman" w:cs="Times New Roman"/>
+          <w:b/>
+          <w:bCs/>
+          <w:sz w:val="28"/>
+          <w:szCs w:val="28"/>
+        </w:rPr>
+        <w:t>ecode</w:t>
+      </w:r>
+      <w:r>
+        <w:rPr>
+          <w:rFonts w:ascii="Times New Roman" w:hAnsi="Times New Roman" w:cs="Times New Roman"/>
+          <w:b/>
+          <w:bCs/>
+          <w:sz w:val="28"/>
+          <w:szCs w:val="28"/>
+        </w:rPr>
+        <w:t>_And_Execute</w:t>
+      </w:r>
+      <w:proofErr w:type="spellEnd"/>
+      <w:r>
+        <w:rPr>
+          <w:rFonts w:ascii="Times New Roman" w:hAnsi="Times New Roman" w:cs="Times New Roman"/>
+          <w:b/>
+          <w:bCs/>
+          <w:sz w:val="28"/>
+          <w:szCs w:val="28"/>
+        </w:rPr>
+        <w:t xml:space="preserve">: </w:t>
+      </w:r>
+      <w:r>
+        <w:rPr>
+          <w:rFonts w:ascii="Times New Roman" w:hAnsi="Times New Roman" w:cs="Times New Roman"/>
+          <w:sz w:val="28"/>
+          <w:szCs w:val="28"/>
+        </w:rPr>
+        <w:t xml:space="preserve">Use the modules mentioned above to </w:t>
+      </w:r>
+      <w:r>
+        <w:rPr>
+          <w:rFonts w:ascii="Times New Roman" w:hAnsi="Times New Roman" w:cs="Times New Roman"/>
+          <w:sz w:val="28"/>
+          <w:szCs w:val="28"/>
+        </w:rPr>
+        <w:t xml:space="preserve">deal with eight situation and then use a </w:t>
+      </w:r>
+      <w:r>
+        <w:rPr>
+          <w:rFonts w:ascii="Times New Roman" w:hAnsi="Times New Roman" w:cs="Times New Roman"/>
+          <w:b/>
+          <w:bCs/>
+          <w:sz w:val="28"/>
+          <w:szCs w:val="28"/>
+        </w:rPr>
+        <w:t>Mux_8to1</w:t>
+      </w:r>
+      <w:r>
+        <w:rPr>
+          <w:rFonts w:ascii="Times New Roman" w:hAnsi="Times New Roman" w:cs="Times New Roman"/>
+          <w:b/>
+          <w:bCs/>
+          <w:sz w:val="28"/>
+          <w:szCs w:val="28"/>
+        </w:rPr>
+        <w:t xml:space="preserve"> </w:t>
+      </w:r>
       <w:r>
         <w:rPr>
           <w:rFonts w:ascii="Times New Roman" w:hAnsi="Times New Roman" w:cs="Times New Roman" w:hint="eastAsia"/>
-          <w:b/>
-          <w:bCs/>
-          <w:sz w:val="28"/>
-          <w:szCs w:val="28"/>
-        </w:rPr>
-        <w:t>D</w:t>
-      </w:r>
-      <w:r>
-        <w:rPr>
-          <w:rFonts w:ascii="Times New Roman" w:hAnsi="Times New Roman" w:cs="Times New Roman"/>
-          <w:b/>
-          <w:bCs/>
-          <w:sz w:val="28"/>
-          <w:szCs w:val="28"/>
-        </w:rPr>
-        <w:t>ecode</w:t>
-      </w:r>
-      <w:r>
-        <w:rPr>
-          <w:rFonts w:ascii="Times New Roman" w:hAnsi="Times New Roman" w:cs="Times New Roman"/>
-          <w:b/>
-          <w:bCs/>
-          <w:sz w:val="28"/>
-          <w:szCs w:val="28"/>
-        </w:rPr>
-        <w:t>_And_Execute</w:t>
-      </w:r>
-      <w:proofErr w:type="spellEnd"/>
-      <w:r>
-        <w:rPr>
-          <w:rFonts w:ascii="Times New Roman" w:hAnsi="Times New Roman" w:cs="Times New Roman"/>
-          <w:b/>
-          <w:bCs/>
-          <w:sz w:val="28"/>
-          <w:szCs w:val="28"/>
-        </w:rPr>
-        <w:t xml:space="preserve">: </w:t>
-      </w:r>
-      <w:r>
-        <w:rPr>
-          <w:rFonts w:ascii="Times New Roman" w:hAnsi="Times New Roman" w:cs="Times New Roman"/>
-          <w:sz w:val="28"/>
-          <w:szCs w:val="28"/>
-        </w:rPr>
-        <w:t xml:space="preserve">Use the modules mentioned above to </w:t>
-      </w:r>
-      <w:r>
-        <w:rPr>
-          <w:rFonts w:ascii="Times New Roman" w:hAnsi="Times New Roman" w:cs="Times New Roman"/>
-          <w:sz w:val="28"/>
-          <w:szCs w:val="28"/>
-        </w:rPr>
-        <w:t xml:space="preserve">deal with eight situation and then use a </w:t>
-      </w:r>
-      <w:r>
-        <w:rPr>
-          <w:rFonts w:ascii="Times New Roman" w:hAnsi="Times New Roman" w:cs="Times New Roman"/>
-          <w:b/>
-          <w:bCs/>
-          <w:sz w:val="28"/>
-          <w:szCs w:val="28"/>
-        </w:rPr>
-        <w:t>Mux_8to1</w:t>
-      </w:r>
-      <w:r>
-        <w:rPr>
-          <w:rFonts w:ascii="Times New Roman" w:hAnsi="Times New Roman" w:cs="Times New Roman"/>
-          <w:b/>
-          <w:bCs/>
-          <w:sz w:val="28"/>
-          <w:szCs w:val="28"/>
-        </w:rPr>
-        <w:t xml:space="preserve"> </w:t>
-      </w:r>
-      <w:r>
+          <w:sz w:val="28"/>
+          <w:szCs w:val="28"/>
+        </w:rPr>
+        <w:t>m</w:t>
+      </w:r>
+      <w:r>
+        <w:rPr>
+          <w:rFonts w:ascii="Times New Roman" w:hAnsi="Times New Roman" w:cs="Times New Roman"/>
+          <w:sz w:val="28"/>
+          <w:szCs w:val="28"/>
+        </w:rPr>
+        <w:t>odule to choose which result should be output</w:t>
+      </w:r>
+    </w:p>
+    <w:p>
+      <w:pPr>
+        <w:rPr>
+          <w:rFonts w:ascii="Times New Roman" w:hAnsi="Times New Roman" w:cs="Times New Roman"/>
+          <w:b/>
+          <w:bCs/>
+          <w:sz w:val="28"/>
+          <w:szCs w:val="28"/>
+        </w:rPr>
+      </w:pPr>
+    </w:p>
+    <w:p>
+      <w:pPr>
+        <w:rPr>
+          <w:rFonts w:ascii="Times New Roman" w:hAnsi="Times New Roman" w:cs="Times New Roman"/>
+          <w:b/>
+          <w:bCs/>
+          <w:sz w:val="28"/>
+          <w:szCs w:val="28"/>
+        </w:rPr>
+      </w:pPr>
+    </w:p>
+    <w:p>
+      <w:pPr>
+        <w:rPr>
+          <w:rFonts w:ascii="Times New Roman" w:hAnsi="Times New Roman" w:cs="Times New Roman"/>
+          <w:b/>
+          <w:bCs/>
+          <w:sz w:val="28"/>
+          <w:szCs w:val="28"/>
+        </w:rPr>
+      </w:pPr>
+    </w:p>
+    <w:p>
+      <w:pPr>
+        <w:rPr>
+          <w:rFonts w:ascii="Times New Roman" w:hAnsi="Times New Roman" w:cs="Times New Roman"/>
+          <w:b/>
+          <w:bCs/>
+          <w:sz w:val="28"/>
+          <w:szCs w:val="28"/>
+        </w:rPr>
+      </w:pPr>
+    </w:p>
+    <w:p>
+      <w:pPr>
+        <w:rPr>
+          <w:rFonts w:ascii="Times New Roman" w:hAnsi="Times New Roman" w:cs="Times New Roman"/>
+          <w:b/>
+          <w:bCs/>
+          <w:sz w:val="28"/>
+          <w:szCs w:val="28"/>
+        </w:rPr>
+      </w:pPr>
+    </w:p>
+    <w:p>
+      <w:pPr>
+        <w:rPr>
+          <w:rFonts w:ascii="Times New Roman" w:hAnsi="Times New Roman" w:cs="Times New Roman"/>
+          <w:b/>
+          <w:bCs/>
+          <w:sz w:val="28"/>
+          <w:szCs w:val="28"/>
+        </w:rPr>
+      </w:pPr>
+    </w:p>
+    <w:p>
+      <w:pPr>
+        <w:rPr>
+          <w:rFonts w:ascii="Times New Roman" w:hAnsi="Times New Roman" w:cs="Times New Roman"/>
+          <w:b/>
+          <w:bCs/>
+          <w:sz w:val="28"/>
+          <w:szCs w:val="28"/>
+        </w:rPr>
+      </w:pPr>
+    </w:p>
+    <w:p>
+      <w:pPr>
+        <w:rPr>
+          <w:rFonts w:ascii="Times New Roman" w:hAnsi="Times New Roman" w:cs="Times New Roman"/>
+          <w:b/>
+          <w:bCs/>
+          <w:sz w:val="28"/>
+          <w:szCs w:val="28"/>
+        </w:rPr>
+      </w:pPr>
+    </w:p>
+    <w:p>
+      <w:pPr>
+        <w:rPr>
+          <w:rFonts w:ascii="Times New Roman" w:hAnsi="Times New Roman" w:cs="Times New Roman"/>
+          <w:b/>
+          <w:bCs/>
+          <w:sz w:val="28"/>
+          <w:szCs w:val="28"/>
+        </w:rPr>
+      </w:pPr>
+    </w:p>
+    <w:p>
+      <w:pPr>
+        <w:rPr>
+          <w:rFonts w:ascii="Times New Roman" w:hAnsi="Times New Roman" w:cs="Times New Roman"/>
+          <w:b/>
+          <w:bCs/>
+          <w:sz w:val="28"/>
+          <w:szCs w:val="28"/>
+        </w:rPr>
+      </w:pPr>
+    </w:p>
+    <w:p>
+      <w:pPr>
+        <w:rPr>
+          <w:rFonts w:ascii="Times New Roman" w:hAnsi="Times New Roman" w:cs="Times New Roman"/>
+          <w:b/>
+          <w:bCs/>
+          <w:sz w:val="28"/>
+          <w:szCs w:val="28"/>
+        </w:rPr>
+      </w:pPr>
+    </w:p>
+    <w:p>
+      <w:pPr>
+        <w:rPr>
+          <w:rFonts w:ascii="Times New Roman" w:hAnsi="Times New Roman" w:cs="Times New Roman"/>
+          <w:b/>
+          <w:bCs/>
+          <w:sz w:val="28"/>
+          <w:szCs w:val="28"/>
+        </w:rPr>
+      </w:pPr>
+    </w:p>
+    <w:p>
+      <w:pPr>
+        <w:rPr>
+          <w:rFonts w:ascii="Times New Roman" w:hAnsi="Times New Roman" w:cs="Times New Roman"/>
+          <w:b/>
+          <w:bCs/>
+          <w:sz w:val="28"/>
+          <w:szCs w:val="28"/>
+        </w:rPr>
+      </w:pPr>
+    </w:p>
+    <w:p>
+      <w:pPr>
+        <w:rPr>
+          <w:rFonts w:ascii="Times New Roman" w:hAnsi="Times New Roman" w:cs="Times New Roman"/>
+          <w:b/>
+          <w:bCs/>
+          <w:sz w:val="28"/>
+          <w:szCs w:val="28"/>
+        </w:rPr>
+      </w:pPr>
+    </w:p>
+    <w:p>
+      <w:pPr>
+        <w:rPr>
+          <w:rFonts w:ascii="Times New Roman" w:hAnsi="Times New Roman" w:cs="Times New Roman"/>
+          <w:b/>
+          <w:bCs/>
+          <w:sz w:val="28"/>
+          <w:szCs w:val="28"/>
+        </w:rPr>
+      </w:pPr>
+    </w:p>
+    <w:p>
+      <w:pPr>
+        <w:rPr>
+          <w:rFonts w:ascii="Times New Roman" w:hAnsi="Times New Roman" w:cs="Times New Roman"/>
+          <w:b/>
+          <w:bCs/>
+          <w:sz w:val="28"/>
+          <w:szCs w:val="28"/>
+        </w:rPr>
+      </w:pPr>
+    </w:p>
+    <w:p>
+      <w:pPr>
         <w:rPr>
           <w:rFonts w:ascii="Times New Roman" w:hAnsi="Times New Roman" w:cs="Times New Roman" w:hint="eastAsia"/>
-          <w:sz w:val="28"/>
-          <w:szCs w:val="28"/>
-        </w:rPr>
-        <w:t>m</w:t>
-      </w:r>
-      <w:r>
-        <w:rPr>
-          <w:rFonts w:ascii="Times New Roman" w:hAnsi="Times New Roman" w:cs="Times New Roman"/>
-          <w:sz w:val="28"/>
-          <w:szCs w:val="28"/>
-        </w:rPr>
-        <w:t>odule to choose which result should be output</w:t>
-      </w:r>
+          <w:b/>
+          <w:bCs/>
+          <w:sz w:val="28"/>
+          <w:szCs w:val="28"/>
+        </w:rPr>
+      </w:pPr>
     </w:p>
     <w:p>
       <w:pPr>
@@ -4346,6 +4533,7 @@
           <w:sz w:val="36"/>
           <w:szCs w:val="36"/>
         </w:rPr>
+        <w:lastRenderedPageBreak/>
         <w:t xml:space="preserve">Advanced: </w:t>
       </w:r>
       <w:r>
@@ -4377,39 +4565,163 @@
       </w:pPr>
       <w:r>
         <w:rPr>
+          <w:rFonts w:ascii="Times New Roman" w:hAnsi="Times New Roman" w:cs="Times New Roman"/>
+          <w:b/>
+          <w:bCs/>
+          <w:sz w:val="32"/>
+          <w:szCs w:val="32"/>
+        </w:rPr>
+        <w:t>Block Diagram:</w:t>
+      </w:r>
+    </w:p>
+    <w:p>
+      <w:pPr>
+        <w:pStyle w:val="a7"/>
+        <w:ind w:leftChars="0" w:left="720"/>
+        <w:rPr>
+          <w:rFonts w:ascii="Times New Roman" w:hAnsi="Times New Roman" w:cs="Times New Roman"/>
+          <w:sz w:val="32"/>
+          <w:szCs w:val="32"/>
+        </w:rPr>
+      </w:pPr>
+      <w:r>
+        <w:rPr>
+          <w:rFonts w:ascii="Times New Roman" w:hAnsi="Times New Roman" w:cs="Times New Roman"/>
+          <w:noProof/>
+          <w:sz w:val="32"/>
+          <w:szCs w:val="32"/>
+        </w:rPr>
+        <w:drawing>
+          <wp:inline distT="0" distB="0" distL="0" distR="0" wp14:anchorId="4F93104A" wp14:editId="01CB6E41">
+            <wp:extent cx="3771900" cy="1914525"/>
+            <wp:effectExtent l="0" t="0" r="0" b="0"/>
+            <wp:docPr id="50" name="圖片 50"/>
+            <wp:cNvGraphicFramePr>
+              <a:graphicFrameLocks xmlns:a="http://schemas.openxmlformats.org/drawingml/2006/main" noChangeAspect="1"/>
+            </wp:cNvGraphicFramePr>
+            <a:graphic xmlns:a="http://schemas.openxmlformats.org/drawingml/2006/main">
+              <a:graphicData uri="http://schemas.openxmlformats.org/drawingml/2006/picture">
+                <pic:pic xmlns:pic="http://schemas.openxmlformats.org/drawingml/2006/picture">
+                  <pic:nvPicPr>
+                    <pic:cNvPr id="0" name="Picture 81"/>
+                    <pic:cNvPicPr>
+                      <a:picLocks noChangeAspect="1" noChangeArrowheads="1"/>
+                    </pic:cNvPicPr>
+                  </pic:nvPicPr>
+                  <pic:blipFill>
+                    <a:blip r:embed="rId34" cstate="print">
+                      <a:extLst>
+                        <a:ext uri="{28A0092B-C50C-407E-A947-70E740481C1C}">
+                          <a14:useLocalDpi xmlns:a14="http://schemas.microsoft.com/office/drawing/2010/main" val="0"/>
+                        </a:ext>
+                      </a:extLst>
+                    </a:blip>
+                    <a:srcRect/>
+                    <a:stretch>
+                      <a:fillRect/>
+                    </a:stretch>
+                  </pic:blipFill>
+                  <pic:spPr bwMode="auto">
+                    <a:xfrm>
+                      <a:off x="0" y="0"/>
+                      <a:ext cx="3771900" cy="1914525"/>
+                    </a:xfrm>
+                    <a:prstGeom prst="rect">
+                      <a:avLst/>
+                    </a:prstGeom>
+                    <a:noFill/>
+                    <a:ln>
+                      <a:noFill/>
+                    </a:ln>
+                  </pic:spPr>
+                </pic:pic>
+              </a:graphicData>
+            </a:graphic>
+          </wp:inline>
+        </w:drawing>
+      </w:r>
+    </w:p>
+    <w:p>
+      <w:pPr>
+        <w:pStyle w:val="a7"/>
+        <w:ind w:leftChars="0" w:left="720"/>
+        <w:rPr>
+          <w:rFonts w:ascii="Times New Roman" w:hAnsi="Times New Roman" w:cs="Times New Roman"/>
+          <w:b/>
+          <w:bCs/>
+          <w:sz w:val="32"/>
+          <w:szCs w:val="32"/>
+        </w:rPr>
+      </w:pPr>
+      <w:r>
+        <w:rPr>
           <w:rFonts w:ascii="Times New Roman" w:hAnsi="Times New Roman" w:cs="Times New Roman" w:hint="eastAsia"/>
           <w:b/>
           <w:bCs/>
-          <w:sz w:val="32"/>
-          <w:szCs w:val="32"/>
-        </w:rPr>
-        <w:t>D</w:t>
-      </w:r>
-      <w:r>
-        <w:rPr>
-          <w:rFonts w:ascii="Times New Roman" w:hAnsi="Times New Roman" w:cs="Times New Roman"/>
-          <w:b/>
-          <w:bCs/>
-          <w:sz w:val="32"/>
-          <w:szCs w:val="32"/>
-        </w:rPr>
-        <w:t>esign Specification</w:t>
-      </w:r>
-    </w:p>
-    <w:p>
-      <w:pPr>
-        <w:pStyle w:val="a7"/>
-        <w:numPr>
-          <w:ilvl w:val="0"/>
-          <w:numId w:val="3"/>
-        </w:numPr>
-        <w:ind w:leftChars="0"/>
-        <w:rPr>
-          <w:rFonts w:ascii="Times New Roman" w:hAnsi="Times New Roman" w:cs="Times New Roman"/>
-          <w:b/>
-          <w:bCs/>
-          <w:sz w:val="28"/>
-          <w:szCs w:val="28"/>
+          <w:noProof/>
+          <w:sz w:val="32"/>
+          <w:szCs w:val="32"/>
+        </w:rPr>
+        <w:drawing>
+          <wp:inline distT="0" distB="0" distL="0" distR="0" wp14:anchorId="7CCCA978" wp14:editId="657ED61C">
+            <wp:extent cx="3771900" cy="2676525"/>
+            <wp:effectExtent l="0" t="0" r="0" b="0"/>
+            <wp:docPr id="52" name="圖片 52"/>
+            <wp:cNvGraphicFramePr>
+              <a:graphicFrameLocks xmlns:a="http://schemas.openxmlformats.org/drawingml/2006/main" noChangeAspect="1"/>
+            </wp:cNvGraphicFramePr>
+            <a:graphic xmlns:a="http://schemas.openxmlformats.org/drawingml/2006/main">
+              <a:graphicData uri="http://schemas.openxmlformats.org/drawingml/2006/picture">
+                <pic:pic xmlns:pic="http://schemas.openxmlformats.org/drawingml/2006/picture">
+                  <pic:nvPicPr>
+                    <pic:cNvPr id="0" name="Picture 85"/>
+                    <pic:cNvPicPr>
+                      <a:picLocks noChangeAspect="1" noChangeArrowheads="1"/>
+                    </pic:cNvPicPr>
+                  </pic:nvPicPr>
+                  <pic:blipFill>
+                    <a:blip r:embed="rId35" cstate="print">
+                      <a:extLst>
+                        <a:ext uri="{28A0092B-C50C-407E-A947-70E740481C1C}">
+                          <a14:useLocalDpi xmlns:a14="http://schemas.microsoft.com/office/drawing/2010/main" val="0"/>
+                        </a:ext>
+                      </a:extLst>
+                    </a:blip>
+                    <a:srcRect/>
+                    <a:stretch>
+                      <a:fillRect/>
+                    </a:stretch>
+                  </pic:blipFill>
+                  <pic:spPr bwMode="auto">
+                    <a:xfrm>
+                      <a:off x="0" y="0"/>
+                      <a:ext cx="3771900" cy="2676525"/>
+                    </a:xfrm>
+                    <a:prstGeom prst="rect">
+                      <a:avLst/>
+                    </a:prstGeom>
+                    <a:noFill/>
+                    <a:ln>
+                      <a:noFill/>
+                    </a:ln>
+                  </pic:spPr>
+                </pic:pic>
+              </a:graphicData>
+            </a:graphic>
+          </wp:inline>
+        </w:drawing>
+      </w:r>
+    </w:p>
+    <w:p>
+      <w:pPr>
+        <w:pStyle w:val="a7"/>
+        <w:ind w:leftChars="0" w:left="720"/>
+        <w:rPr>
+          <w:rFonts w:ascii="Times New Roman" w:hAnsi="Times New Roman" w:cs="Times New Roman"/>
+          <w:b/>
+          <w:bCs/>
+          <w:sz w:val="32"/>
+          <w:szCs w:val="32"/>
         </w:rPr>
       </w:pPr>
       <w:r>
@@ -4417,124 +4729,70 @@
           <w:rFonts w:ascii="Times New Roman" w:hAnsi="Times New Roman" w:cs="Times New Roman" w:hint="eastAsia"/>
           <w:b/>
           <w:bCs/>
-          <w:sz w:val="28"/>
-          <w:szCs w:val="28"/>
-        </w:rPr>
-        <w:t>I</w:t>
-      </w:r>
-      <w:r>
-        <w:rPr>
-          <w:rFonts w:ascii="Times New Roman" w:hAnsi="Times New Roman" w:cs="Times New Roman"/>
-          <w:b/>
-          <w:bCs/>
-          <w:sz w:val="28"/>
-          <w:szCs w:val="28"/>
-        </w:rPr>
-        <w:t>nput</w:t>
-      </w:r>
-    </w:p>
-    <w:p>
-      <w:pPr>
-        <w:pStyle w:val="a7"/>
-        <w:ind w:leftChars="0" w:left="1200"/>
-        <w:rPr>
-          <w:rFonts w:ascii="Times New Roman" w:hAnsi="Times New Roman" w:cs="Times New Roman"/>
-          <w:szCs w:val="24"/>
-        </w:rPr>
-      </w:pPr>
-      <w:r>
-        <w:rPr>
-          <w:rFonts w:ascii="Times New Roman" w:hAnsi="Times New Roman" w:cs="Times New Roman"/>
-          <w:b/>
-          <w:bCs/>
-          <w:szCs w:val="24"/>
-        </w:rPr>
-        <w:t>[3:0] in1</w:t>
-      </w:r>
-      <w:r>
-        <w:rPr>
-          <w:rFonts w:ascii="Times New Roman" w:hAnsi="Times New Roman" w:cs="Times New Roman"/>
-          <w:szCs w:val="24"/>
-        </w:rPr>
-        <w:t xml:space="preserve"> is a four-bit data.</w:t>
-      </w:r>
-    </w:p>
-    <w:p>
-      <w:pPr>
-        <w:pStyle w:val="a7"/>
-        <w:ind w:leftChars="0" w:left="1200"/>
-        <w:rPr>
-          <w:rFonts w:ascii="Times New Roman" w:hAnsi="Times New Roman" w:cs="Times New Roman"/>
-          <w:szCs w:val="24"/>
-        </w:rPr>
-      </w:pPr>
-      <w:r>
-        <w:rPr>
-          <w:rFonts w:ascii="Times New Roman" w:hAnsi="Times New Roman" w:cs="Times New Roman"/>
-          <w:b/>
-          <w:bCs/>
-          <w:szCs w:val="24"/>
-        </w:rPr>
-        <w:t>[3:0] in2</w:t>
-      </w:r>
-      <w:r>
-        <w:rPr>
-          <w:rFonts w:ascii="Times New Roman" w:hAnsi="Times New Roman" w:cs="Times New Roman"/>
-          <w:szCs w:val="24"/>
-        </w:rPr>
-        <w:t xml:space="preserve"> is a four-bit data.</w:t>
-      </w:r>
-    </w:p>
-    <w:p>
-      <w:pPr>
-        <w:pStyle w:val="a7"/>
-        <w:ind w:leftChars="0" w:left="1200"/>
-        <w:rPr>
-          <w:rFonts w:ascii="Times New Roman" w:hAnsi="Times New Roman" w:cs="Times New Roman"/>
-          <w:szCs w:val="24"/>
-        </w:rPr>
-      </w:pPr>
-      <w:r>
-        <w:rPr>
-          <w:rFonts w:ascii="Times New Roman" w:hAnsi="Times New Roman" w:cs="Times New Roman"/>
-          <w:b/>
-          <w:bCs/>
-          <w:szCs w:val="24"/>
-        </w:rPr>
-        <w:t>control</w:t>
-      </w:r>
-      <w:r>
-        <w:rPr>
-          <w:rFonts w:ascii="Times New Roman" w:hAnsi="Times New Roman" w:cs="Times New Roman"/>
-          <w:szCs w:val="24"/>
-        </w:rPr>
-        <w:t xml:space="preserve"> is a signal to control the crossbar.</w:t>
-      </w:r>
-    </w:p>
-    <w:p>
-      <w:pPr>
-        <w:pStyle w:val="a7"/>
-        <w:ind w:leftChars="0" w:left="1200"/>
-        <w:rPr>
-          <w:rFonts w:ascii="Times New Roman" w:hAnsi="Times New Roman" w:cs="Times New Roman"/>
-          <w:szCs w:val="24"/>
-        </w:rPr>
-      </w:pPr>
-    </w:p>
-    <w:p>
-      <w:pPr>
-        <w:pStyle w:val="a7"/>
-        <w:numPr>
-          <w:ilvl w:val="0"/>
-          <w:numId w:val="3"/>
-        </w:numPr>
-        <w:ind w:leftChars="0"/>
-        <w:rPr>
-          <w:rFonts w:ascii="Times New Roman" w:hAnsi="Times New Roman" w:cs="Times New Roman"/>
-          <w:b/>
-          <w:bCs/>
-          <w:sz w:val="28"/>
-          <w:szCs w:val="28"/>
+          <w:noProof/>
+          <w:sz w:val="32"/>
+          <w:szCs w:val="32"/>
+        </w:rPr>
+        <w:drawing>
+          <wp:inline distT="0" distB="0" distL="0" distR="0" wp14:anchorId="7E2E2096" wp14:editId="76B6B5E7">
+            <wp:extent cx="3771900" cy="1914525"/>
+            <wp:effectExtent l="0" t="0" r="0" b="0"/>
+            <wp:docPr id="54" name="圖片 54"/>
+            <wp:cNvGraphicFramePr>
+              <a:graphicFrameLocks xmlns:a="http://schemas.openxmlformats.org/drawingml/2006/main" noChangeAspect="1"/>
+            </wp:cNvGraphicFramePr>
+            <a:graphic xmlns:a="http://schemas.openxmlformats.org/drawingml/2006/main">
+              <a:graphicData uri="http://schemas.openxmlformats.org/drawingml/2006/picture">
+                <pic:pic xmlns:pic="http://schemas.openxmlformats.org/drawingml/2006/picture">
+                  <pic:nvPicPr>
+                    <pic:cNvPr id="0" name="Picture 88"/>
+                    <pic:cNvPicPr>
+                      <a:picLocks noChangeAspect="1" noChangeArrowheads="1"/>
+                    </pic:cNvPicPr>
+                  </pic:nvPicPr>
+                  <pic:blipFill>
+                    <a:blip r:embed="rId36" cstate="print">
+                      <a:extLst>
+                        <a:ext uri="{28A0092B-C50C-407E-A947-70E740481C1C}">
+                          <a14:useLocalDpi xmlns:a14="http://schemas.microsoft.com/office/drawing/2010/main" val="0"/>
+                        </a:ext>
+                      </a:extLst>
+                    </a:blip>
+                    <a:srcRect/>
+                    <a:stretch>
+                      <a:fillRect/>
+                    </a:stretch>
+                  </pic:blipFill>
+                  <pic:spPr bwMode="auto">
+                    <a:xfrm>
+                      <a:off x="0" y="0"/>
+                      <a:ext cx="3771900" cy="1914525"/>
+                    </a:xfrm>
+                    <a:prstGeom prst="rect">
+                      <a:avLst/>
+                    </a:prstGeom>
+                    <a:noFill/>
+                    <a:ln>
+                      <a:noFill/>
+                    </a:ln>
+                  </pic:spPr>
+                </pic:pic>
+              </a:graphicData>
+            </a:graphic>
+          </wp:inline>
+        </w:drawing>
+      </w:r>
+    </w:p>
+    <w:p>
+      <w:pPr>
+        <w:pStyle w:val="a7"/>
+        <w:ind w:leftChars="0" w:left="720"/>
+        <w:rPr>
+          <w:rFonts w:ascii="Times New Roman" w:hAnsi="Times New Roman" w:cs="Times New Roman"/>
+          <w:b/>
+          <w:bCs/>
+          <w:sz w:val="32"/>
+          <w:szCs w:val="32"/>
         </w:rPr>
       </w:pPr>
       <w:r>
@@ -4542,31 +4800,71 @@
           <w:rFonts w:ascii="Times New Roman" w:hAnsi="Times New Roman" w:cs="Times New Roman" w:hint="eastAsia"/>
           <w:b/>
           <w:bCs/>
-          <w:sz w:val="28"/>
-          <w:szCs w:val="28"/>
-        </w:rPr>
-        <w:t>O</w:t>
-      </w:r>
-      <w:r>
-        <w:rPr>
-          <w:rFonts w:ascii="Times New Roman" w:hAnsi="Times New Roman" w:cs="Times New Roman"/>
-          <w:b/>
-          <w:bCs/>
-          <w:sz w:val="28"/>
-          <w:szCs w:val="28"/>
-        </w:rPr>
-        <w:t>utput</w:t>
-      </w:r>
-    </w:p>
-    <w:p>
-      <w:pPr>
-        <w:pStyle w:val="a7"/>
-        <w:ind w:leftChars="0" w:left="1200"/>
-        <w:rPr>
-          <w:rFonts w:ascii="Times New Roman" w:hAnsi="Times New Roman" w:cs="Times New Roman"/>
-          <w:b/>
-          <w:bCs/>
-          <w:szCs w:val="24"/>
+          <w:noProof/>
+          <w:sz w:val="32"/>
+          <w:szCs w:val="32"/>
+        </w:rPr>
+        <w:lastRenderedPageBreak/>
+        <w:drawing>
+          <wp:inline distT="0" distB="0" distL="0" distR="0" wp14:anchorId="40B6709C" wp14:editId="0E043003">
+            <wp:extent cx="3771900" cy="1914525"/>
+            <wp:effectExtent l="0" t="0" r="0" b="0"/>
+            <wp:docPr id="55" name="圖片 55"/>
+            <wp:cNvGraphicFramePr>
+              <a:graphicFrameLocks xmlns:a="http://schemas.openxmlformats.org/drawingml/2006/main" noChangeAspect="1"/>
+            </wp:cNvGraphicFramePr>
+            <a:graphic xmlns:a="http://schemas.openxmlformats.org/drawingml/2006/main">
+              <a:graphicData uri="http://schemas.openxmlformats.org/drawingml/2006/picture">
+                <pic:pic xmlns:pic="http://schemas.openxmlformats.org/drawingml/2006/picture">
+                  <pic:nvPicPr>
+                    <pic:cNvPr id="0" name="Picture 90"/>
+                    <pic:cNvPicPr>
+                      <a:picLocks noChangeAspect="1" noChangeArrowheads="1"/>
+                    </pic:cNvPicPr>
+                  </pic:nvPicPr>
+                  <pic:blipFill>
+                    <a:blip r:embed="rId37" cstate="print">
+                      <a:extLst>
+                        <a:ext uri="{28A0092B-C50C-407E-A947-70E740481C1C}">
+                          <a14:useLocalDpi xmlns:a14="http://schemas.microsoft.com/office/drawing/2010/main" val="0"/>
+                        </a:ext>
+                      </a:extLst>
+                    </a:blip>
+                    <a:srcRect/>
+                    <a:stretch>
+                      <a:fillRect/>
+                    </a:stretch>
+                  </pic:blipFill>
+                  <pic:spPr bwMode="auto">
+                    <a:xfrm>
+                      <a:off x="0" y="0"/>
+                      <a:ext cx="3771900" cy="1914525"/>
+                    </a:xfrm>
+                    <a:prstGeom prst="rect">
+                      <a:avLst/>
+                    </a:prstGeom>
+                    <a:noFill/>
+                    <a:ln>
+                      <a:noFill/>
+                    </a:ln>
+                  </pic:spPr>
+                </pic:pic>
+              </a:graphicData>
+            </a:graphic>
+          </wp:inline>
+        </w:drawing>
+      </w:r>
+    </w:p>
+    <w:p>
+      <w:pPr>
+        <w:pStyle w:val="a7"/>
+        <w:ind w:leftChars="0" w:left="720"/>
+        <w:rPr>
+          <w:rFonts w:ascii="Times New Roman" w:hAnsi="Times New Roman" w:cs="Times New Roman"/>
+          <w:b/>
+          <w:bCs/>
+          <w:sz w:val="32"/>
+          <w:szCs w:val="32"/>
         </w:rPr>
       </w:pPr>
       <w:r>
@@ -4574,87 +4872,70 @@
           <w:rFonts w:ascii="Times New Roman" w:hAnsi="Times New Roman" w:cs="Times New Roman" w:hint="eastAsia"/>
           <w:b/>
           <w:bCs/>
-          <w:szCs w:val="24"/>
-        </w:rPr>
-        <w:t>[</w:t>
-      </w:r>
-      <w:r>
-        <w:rPr>
-          <w:rFonts w:ascii="Times New Roman" w:hAnsi="Times New Roman" w:cs="Times New Roman"/>
-          <w:b/>
-          <w:bCs/>
-          <w:szCs w:val="24"/>
-        </w:rPr>
-        <w:t>3:0] out1</w:t>
-      </w:r>
-      <w:r>
-        <w:rPr>
-          <w:rFonts w:ascii="Times New Roman" w:hAnsi="Times New Roman" w:cs="Times New Roman"/>
-          <w:szCs w:val="24"/>
-        </w:rPr>
-        <w:t xml:space="preserve"> </w:t>
-      </w:r>
-      <w:r>
-        <w:rPr>
-          <w:rFonts w:ascii="Times New Roman" w:hAnsi="Times New Roman" w:cs="Times New Roman"/>
-          <w:szCs w:val="24"/>
-        </w:rPr>
-        <w:t>is a four-bit data.</w:t>
-      </w:r>
-    </w:p>
-    <w:p>
-      <w:pPr>
-        <w:pStyle w:val="a7"/>
-        <w:ind w:leftChars="0" w:left="1200"/>
-        <w:rPr>
-          <w:rFonts w:ascii="Times New Roman" w:hAnsi="Times New Roman" w:cs="Times New Roman"/>
-          <w:b/>
-          <w:bCs/>
-          <w:szCs w:val="24"/>
-        </w:rPr>
-      </w:pPr>
-      <w:r>
+          <w:noProof/>
+          <w:sz w:val="32"/>
+          <w:szCs w:val="32"/>
+        </w:rPr>
+        <w:drawing>
+          <wp:inline distT="0" distB="0" distL="0" distR="0" wp14:anchorId="334AB86F" wp14:editId="2749A1B4">
+            <wp:extent cx="3771900" cy="2676525"/>
+            <wp:effectExtent l="0" t="0" r="0" b="0"/>
+            <wp:docPr id="56" name="圖片 56"/>
+            <wp:cNvGraphicFramePr>
+              <a:graphicFrameLocks xmlns:a="http://schemas.openxmlformats.org/drawingml/2006/main" noChangeAspect="1"/>
+            </wp:cNvGraphicFramePr>
+            <a:graphic xmlns:a="http://schemas.openxmlformats.org/drawingml/2006/main">
+              <a:graphicData uri="http://schemas.openxmlformats.org/drawingml/2006/picture">
+                <pic:pic xmlns:pic="http://schemas.openxmlformats.org/drawingml/2006/picture">
+                  <pic:nvPicPr>
+                    <pic:cNvPr id="0" name="Picture 92"/>
+                    <pic:cNvPicPr>
+                      <a:picLocks noChangeAspect="1" noChangeArrowheads="1"/>
+                    </pic:cNvPicPr>
+                  </pic:nvPicPr>
+                  <pic:blipFill>
+                    <a:blip r:embed="rId38" cstate="print">
+                      <a:extLst>
+                        <a:ext uri="{28A0092B-C50C-407E-A947-70E740481C1C}">
+                          <a14:useLocalDpi xmlns:a14="http://schemas.microsoft.com/office/drawing/2010/main" val="0"/>
+                        </a:ext>
+                      </a:extLst>
+                    </a:blip>
+                    <a:srcRect/>
+                    <a:stretch>
+                      <a:fillRect/>
+                    </a:stretch>
+                  </pic:blipFill>
+                  <pic:spPr bwMode="auto">
+                    <a:xfrm>
+                      <a:off x="0" y="0"/>
+                      <a:ext cx="3771900" cy="2676525"/>
+                    </a:xfrm>
+                    <a:prstGeom prst="rect">
+                      <a:avLst/>
+                    </a:prstGeom>
+                    <a:noFill/>
+                    <a:ln>
+                      <a:noFill/>
+                    </a:ln>
+                  </pic:spPr>
+                </pic:pic>
+              </a:graphicData>
+            </a:graphic>
+          </wp:inline>
+        </w:drawing>
+      </w:r>
+    </w:p>
+    <w:p>
+      <w:pPr>
+        <w:pStyle w:val="a7"/>
+        <w:ind w:leftChars="0" w:left="720"/>
         <w:rPr>
           <w:rFonts w:ascii="Times New Roman" w:hAnsi="Times New Roman" w:cs="Times New Roman" w:hint="eastAsia"/>
           <w:b/>
           <w:bCs/>
-          <w:szCs w:val="24"/>
-        </w:rPr>
-        <w:t>[</w:t>
-      </w:r>
-      <w:r>
-        <w:rPr>
-          <w:rFonts w:ascii="Times New Roman" w:hAnsi="Times New Roman" w:cs="Times New Roman"/>
-          <w:b/>
-          <w:bCs/>
-          <w:szCs w:val="24"/>
-        </w:rPr>
-        <w:t>3:0] out1_extra</w:t>
-      </w:r>
-      <w:r>
-        <w:rPr>
-          <w:rFonts w:ascii="Times New Roman" w:hAnsi="Times New Roman" w:cs="Times New Roman"/>
-          <w:szCs w:val="24"/>
-        </w:rPr>
-        <w:t xml:space="preserve"> </w:t>
-      </w:r>
-      <w:r>
-        <w:rPr>
-          <w:rFonts w:ascii="Times New Roman" w:hAnsi="Times New Roman" w:cs="Times New Roman"/>
-          <w:szCs w:val="24"/>
-        </w:rPr>
-        <w:t>is a four-bit data.</w:t>
-      </w:r>
-    </w:p>
-    <w:p>
-      <w:pPr>
-        <w:pStyle w:val="a7"/>
-        <w:ind w:leftChars="0" w:left="1200"/>
-        <w:rPr>
-          <w:rFonts w:ascii="Times New Roman" w:hAnsi="Times New Roman" w:cs="Times New Roman"/>
-          <w:b/>
-          <w:bCs/>
-          <w:szCs w:val="24"/>
+          <w:sz w:val="32"/>
+          <w:szCs w:val="32"/>
         </w:rPr>
       </w:pPr>
       <w:r>
@@ -4662,41 +4943,70 @@
           <w:rFonts w:ascii="Times New Roman" w:hAnsi="Times New Roman" w:cs="Times New Roman" w:hint="eastAsia"/>
           <w:b/>
           <w:bCs/>
-          <w:szCs w:val="24"/>
-        </w:rPr>
-        <w:t>[</w:t>
-      </w:r>
-      <w:r>
-        <w:rPr>
-          <w:rFonts w:ascii="Times New Roman" w:hAnsi="Times New Roman" w:cs="Times New Roman"/>
-          <w:b/>
-          <w:bCs/>
-          <w:szCs w:val="24"/>
-        </w:rPr>
-        <w:t>3:0] out2</w:t>
-      </w:r>
-      <w:r>
-        <w:rPr>
-          <w:rFonts w:ascii="Times New Roman" w:hAnsi="Times New Roman" w:cs="Times New Roman"/>
-          <w:szCs w:val="24"/>
-        </w:rPr>
-        <w:t xml:space="preserve"> </w:t>
-      </w:r>
-      <w:r>
-        <w:rPr>
-          <w:rFonts w:ascii="Times New Roman" w:hAnsi="Times New Roman" w:cs="Times New Roman"/>
-          <w:szCs w:val="24"/>
-        </w:rPr>
-        <w:t>is a four-bit data.</w:t>
-      </w:r>
-    </w:p>
-    <w:p>
-      <w:pPr>
-        <w:pStyle w:val="a7"/>
-        <w:ind w:leftChars="0" w:left="1200"/>
-        <w:rPr>
-          <w:rFonts w:ascii="Times New Roman" w:hAnsi="Times New Roman" w:cs="Times New Roman"/>
-          <w:szCs w:val="24"/>
+          <w:noProof/>
+          <w:sz w:val="32"/>
+          <w:szCs w:val="32"/>
+        </w:rPr>
+        <w:drawing>
+          <wp:inline distT="0" distB="0" distL="0" distR="0" wp14:anchorId="3AF5563E" wp14:editId="2CAE17FC">
+            <wp:extent cx="3771900" cy="1914525"/>
+            <wp:effectExtent l="0" t="0" r="0" b="0"/>
+            <wp:docPr id="57" name="圖片 57"/>
+            <wp:cNvGraphicFramePr>
+              <a:graphicFrameLocks xmlns:a="http://schemas.openxmlformats.org/drawingml/2006/main" noChangeAspect="1"/>
+            </wp:cNvGraphicFramePr>
+            <a:graphic xmlns:a="http://schemas.openxmlformats.org/drawingml/2006/main">
+              <a:graphicData uri="http://schemas.openxmlformats.org/drawingml/2006/picture">
+                <pic:pic xmlns:pic="http://schemas.openxmlformats.org/drawingml/2006/picture">
+                  <pic:nvPicPr>
+                    <pic:cNvPr id="0" name="Picture 94"/>
+                    <pic:cNvPicPr>
+                      <a:picLocks noChangeAspect="1" noChangeArrowheads="1"/>
+                    </pic:cNvPicPr>
+                  </pic:nvPicPr>
+                  <pic:blipFill>
+                    <a:blip r:embed="rId39" cstate="print">
+                      <a:extLst>
+                        <a:ext uri="{28A0092B-C50C-407E-A947-70E740481C1C}">
+                          <a14:useLocalDpi xmlns:a14="http://schemas.microsoft.com/office/drawing/2010/main" val="0"/>
+                        </a:ext>
+                      </a:extLst>
+                    </a:blip>
+                    <a:srcRect/>
+                    <a:stretch>
+                      <a:fillRect/>
+                    </a:stretch>
+                  </pic:blipFill>
+                  <pic:spPr bwMode="auto">
+                    <a:xfrm>
+                      <a:off x="0" y="0"/>
+                      <a:ext cx="3771900" cy="1914525"/>
+                    </a:xfrm>
+                    <a:prstGeom prst="rect">
+                      <a:avLst/>
+                    </a:prstGeom>
+                    <a:noFill/>
+                    <a:ln>
+                      <a:noFill/>
+                    </a:ln>
+                  </pic:spPr>
+                </pic:pic>
+              </a:graphicData>
+            </a:graphic>
+          </wp:inline>
+        </w:drawing>
+      </w:r>
+    </w:p>
+    <w:p>
+      <w:pPr>
+        <w:pStyle w:val="a7"/>
+        <w:ind w:leftChars="0" w:left="720"/>
+        <w:rPr>
+          <w:rFonts w:ascii="Times New Roman" w:hAnsi="Times New Roman" w:cs="Times New Roman"/>
+          <w:b/>
+          <w:bCs/>
+          <w:sz w:val="32"/>
+          <w:szCs w:val="32"/>
         </w:rPr>
       </w:pPr>
       <w:r>
@@ -4704,60 +5014,142 @@
           <w:rFonts w:ascii="Times New Roman" w:hAnsi="Times New Roman" w:cs="Times New Roman" w:hint="eastAsia"/>
           <w:b/>
           <w:bCs/>
-          <w:szCs w:val="24"/>
-        </w:rPr>
-        <w:t>[</w:t>
-      </w:r>
-      <w:r>
-        <w:rPr>
-          <w:rFonts w:ascii="Times New Roman" w:hAnsi="Times New Roman" w:cs="Times New Roman"/>
-          <w:b/>
-          <w:bCs/>
-          <w:szCs w:val="24"/>
-        </w:rPr>
-        <w:t>3:0] out2_extra</w:t>
-      </w:r>
-      <w:r>
-        <w:rPr>
-          <w:rFonts w:ascii="Times New Roman" w:hAnsi="Times New Roman" w:cs="Times New Roman"/>
-          <w:szCs w:val="24"/>
-        </w:rPr>
-        <w:t xml:space="preserve"> </w:t>
-      </w:r>
-      <w:r>
-        <w:rPr>
-          <w:rFonts w:ascii="Times New Roman" w:hAnsi="Times New Roman" w:cs="Times New Roman"/>
-          <w:szCs w:val="24"/>
-        </w:rPr>
-        <w:t>is a four-bit data.</w:t>
-      </w:r>
-    </w:p>
-    <w:p>
-      <w:pPr>
-        <w:pStyle w:val="a7"/>
-        <w:ind w:leftChars="0" w:left="1200"/>
-        <w:rPr>
-          <w:rFonts w:ascii="Times New Roman" w:hAnsi="Times New Roman" w:cs="Times New Roman"/>
-          <w:b/>
-          <w:bCs/>
-          <w:szCs w:val="24"/>
-        </w:rPr>
-      </w:pPr>
-    </w:p>
-    <w:p>
-      <w:pPr>
-        <w:pStyle w:val="a7"/>
-        <w:numPr>
-          <w:ilvl w:val="0"/>
-          <w:numId w:val="3"/>
-        </w:numPr>
-        <w:ind w:leftChars="0"/>
-        <w:rPr>
-          <w:rFonts w:ascii="Times New Roman" w:hAnsi="Times New Roman" w:cs="Times New Roman"/>
-          <w:b/>
-          <w:bCs/>
-          <w:sz w:val="28"/>
-          <w:szCs w:val="28"/>
+          <w:noProof/>
+          <w:sz w:val="32"/>
+          <w:szCs w:val="32"/>
+        </w:rPr>
+        <w:drawing>
+          <wp:inline distT="0" distB="0" distL="0" distR="0" wp14:anchorId="3E4355FC" wp14:editId="62DD4EB8">
+            <wp:extent cx="3781425" cy="1924050"/>
+            <wp:effectExtent l="0" t="0" r="0" b="0"/>
+            <wp:docPr id="58" name="圖片 58"/>
+            <wp:cNvGraphicFramePr>
+              <a:graphicFrameLocks xmlns:a="http://schemas.openxmlformats.org/drawingml/2006/main" noChangeAspect="1"/>
+            </wp:cNvGraphicFramePr>
+            <a:graphic xmlns:a="http://schemas.openxmlformats.org/drawingml/2006/main">
+              <a:graphicData uri="http://schemas.openxmlformats.org/drawingml/2006/picture">
+                <pic:pic xmlns:pic="http://schemas.openxmlformats.org/drawingml/2006/picture">
+                  <pic:nvPicPr>
+                    <pic:cNvPr id="0" name="Picture 96"/>
+                    <pic:cNvPicPr>
+                      <a:picLocks noChangeAspect="1" noChangeArrowheads="1"/>
+                    </pic:cNvPicPr>
+                  </pic:nvPicPr>
+                  <pic:blipFill>
+                    <a:blip r:embed="rId40" cstate="print">
+                      <a:extLst>
+                        <a:ext uri="{28A0092B-C50C-407E-A947-70E740481C1C}">
+                          <a14:useLocalDpi xmlns:a14="http://schemas.microsoft.com/office/drawing/2010/main" val="0"/>
+                        </a:ext>
+                      </a:extLst>
+                    </a:blip>
+                    <a:srcRect/>
+                    <a:stretch>
+                      <a:fillRect/>
+                    </a:stretch>
+                  </pic:blipFill>
+                  <pic:spPr bwMode="auto">
+                    <a:xfrm>
+                      <a:off x="0" y="0"/>
+                      <a:ext cx="3781425" cy="1924050"/>
+                    </a:xfrm>
+                    <a:prstGeom prst="rect">
+                      <a:avLst/>
+                    </a:prstGeom>
+                    <a:noFill/>
+                    <a:ln>
+                      <a:noFill/>
+                    </a:ln>
+                  </pic:spPr>
+                </pic:pic>
+              </a:graphicData>
+            </a:graphic>
+          </wp:inline>
+        </w:drawing>
+      </w:r>
+    </w:p>
+    <w:p>
+      <w:pPr>
+        <w:pStyle w:val="a7"/>
+        <w:ind w:leftChars="0" w:left="720"/>
+        <w:rPr>
+          <w:rFonts w:ascii="Times New Roman" w:hAnsi="Times New Roman" w:cs="Times New Roman"/>
+          <w:b/>
+          <w:bCs/>
+          <w:sz w:val="32"/>
+          <w:szCs w:val="32"/>
+        </w:rPr>
+      </w:pPr>
+      <w:r>
+        <w:rPr>
+          <w:rFonts w:ascii="Times New Roman" w:hAnsi="Times New Roman" w:cs="Times New Roman"/>
+          <w:b/>
+          <w:bCs/>
+          <w:noProof/>
+          <w:sz w:val="32"/>
+          <w:szCs w:val="32"/>
+        </w:rPr>
+        <w:lastRenderedPageBreak/>
+        <w:drawing>
+          <wp:inline distT="0" distB="0" distL="0" distR="0" wp14:anchorId="479190CD" wp14:editId="49599442">
+            <wp:extent cx="4162425" cy="2686050"/>
+            <wp:effectExtent l="0" t="0" r="0" b="0"/>
+            <wp:docPr id="59" name="圖片 59"/>
+            <wp:cNvGraphicFramePr>
+              <a:graphicFrameLocks xmlns:a="http://schemas.openxmlformats.org/drawingml/2006/main" noChangeAspect="1"/>
+            </wp:cNvGraphicFramePr>
+            <a:graphic xmlns:a="http://schemas.openxmlformats.org/drawingml/2006/main">
+              <a:graphicData uri="http://schemas.openxmlformats.org/drawingml/2006/picture">
+                <pic:pic xmlns:pic="http://schemas.openxmlformats.org/drawingml/2006/picture">
+                  <pic:nvPicPr>
+                    <pic:cNvPr id="0" name="Picture 98"/>
+                    <pic:cNvPicPr>
+                      <a:picLocks noChangeAspect="1" noChangeArrowheads="1"/>
+                    </pic:cNvPicPr>
+                  </pic:nvPicPr>
+                  <pic:blipFill>
+                    <a:blip r:embed="rId41" cstate="print">
+                      <a:extLst>
+                        <a:ext uri="{28A0092B-C50C-407E-A947-70E740481C1C}">
+                          <a14:useLocalDpi xmlns:a14="http://schemas.microsoft.com/office/drawing/2010/main" val="0"/>
+                        </a:ext>
+                      </a:extLst>
+                    </a:blip>
+                    <a:srcRect/>
+                    <a:stretch>
+                      <a:fillRect/>
+                    </a:stretch>
+                  </pic:blipFill>
+                  <pic:spPr bwMode="auto">
+                    <a:xfrm>
+                      <a:off x="0" y="0"/>
+                      <a:ext cx="4162425" cy="2686050"/>
+                    </a:xfrm>
+                    <a:prstGeom prst="rect">
+                      <a:avLst/>
+                    </a:prstGeom>
+                    <a:noFill/>
+                    <a:ln>
+                      <a:noFill/>
+                    </a:ln>
+                  </pic:spPr>
+                </pic:pic>
+              </a:graphicData>
+            </a:graphic>
+          </wp:inline>
+        </w:drawing>
+      </w:r>
+    </w:p>
+    <w:p>
+      <w:pPr>
+        <w:pStyle w:val="a7"/>
+        <w:ind w:leftChars="0" w:left="720"/>
+        <w:rPr>
+          <w:rFonts w:ascii="Times New Roman" w:hAnsi="Times New Roman" w:cs="Times New Roman"/>
+          <w:b/>
+          <w:bCs/>
+          <w:sz w:val="32"/>
+          <w:szCs w:val="32"/>
         </w:rPr>
       </w:pPr>
       <w:r>
@@ -4765,133 +5157,142 @@
           <w:rFonts w:ascii="Times New Roman" w:hAnsi="Times New Roman" w:cs="Times New Roman" w:hint="eastAsia"/>
           <w:b/>
           <w:bCs/>
-          <w:sz w:val="28"/>
-          <w:szCs w:val="28"/>
-        </w:rPr>
-        <w:t>W</w:t>
-      </w:r>
-      <w:r>
-        <w:rPr>
-          <w:rFonts w:ascii="Times New Roman" w:hAnsi="Times New Roman" w:cs="Times New Roman"/>
-          <w:b/>
-          <w:bCs/>
-          <w:sz w:val="28"/>
-          <w:szCs w:val="28"/>
-        </w:rPr>
-        <w:t>ire</w:t>
-      </w:r>
-    </w:p>
-    <w:p>
-      <w:pPr>
-        <w:pStyle w:val="a7"/>
-        <w:ind w:leftChars="0" w:left="1200"/>
-        <w:rPr>
-          <w:rFonts w:ascii="Times New Roman" w:hAnsi="Times New Roman" w:cs="Times New Roman"/>
-          <w:szCs w:val="24"/>
-        </w:rPr>
-      </w:pPr>
-      <w:proofErr w:type="spellStart"/>
-      <w:r>
-        <w:rPr>
-          <w:rFonts w:ascii="Times New Roman" w:hAnsi="Times New Roman" w:cs="Times New Roman"/>
-          <w:b/>
-          <w:bCs/>
-          <w:szCs w:val="24"/>
-        </w:rPr>
-        <w:t>not_</w:t>
-      </w:r>
+          <w:noProof/>
+          <w:sz w:val="32"/>
+          <w:szCs w:val="32"/>
+        </w:rPr>
+        <w:drawing>
+          <wp:inline distT="0" distB="0" distL="0" distR="0" wp14:anchorId="66E2ADED" wp14:editId="6676E183">
+            <wp:extent cx="4162425" cy="3638550"/>
+            <wp:effectExtent l="0" t="0" r="0" b="0"/>
+            <wp:docPr id="60" name="圖片 60"/>
+            <wp:cNvGraphicFramePr>
+              <a:graphicFrameLocks xmlns:a="http://schemas.openxmlformats.org/drawingml/2006/main" noChangeAspect="1"/>
+            </wp:cNvGraphicFramePr>
+            <a:graphic xmlns:a="http://schemas.openxmlformats.org/drawingml/2006/main">
+              <a:graphicData uri="http://schemas.openxmlformats.org/drawingml/2006/picture">
+                <pic:pic xmlns:pic="http://schemas.openxmlformats.org/drawingml/2006/picture">
+                  <pic:nvPicPr>
+                    <pic:cNvPr id="0" name="Picture 100"/>
+                    <pic:cNvPicPr>
+                      <a:picLocks noChangeAspect="1" noChangeArrowheads="1"/>
+                    </pic:cNvPicPr>
+                  </pic:nvPicPr>
+                  <pic:blipFill>
+                    <a:blip r:embed="rId42" cstate="print">
+                      <a:extLst>
+                        <a:ext uri="{28A0092B-C50C-407E-A947-70E740481C1C}">
+                          <a14:useLocalDpi xmlns:a14="http://schemas.microsoft.com/office/drawing/2010/main" val="0"/>
+                        </a:ext>
+                      </a:extLst>
+                    </a:blip>
+                    <a:srcRect/>
+                    <a:stretch>
+                      <a:fillRect/>
+                    </a:stretch>
+                  </pic:blipFill>
+                  <pic:spPr bwMode="auto">
+                    <a:xfrm>
+                      <a:off x="0" y="0"/>
+                      <a:ext cx="4162425" cy="3638550"/>
+                    </a:xfrm>
+                    <a:prstGeom prst="rect">
+                      <a:avLst/>
+                    </a:prstGeom>
+                    <a:noFill/>
+                    <a:ln>
+                      <a:noFill/>
+                    </a:ln>
+                  </pic:spPr>
+                </pic:pic>
+              </a:graphicData>
+            </a:graphic>
+          </wp:inline>
+        </w:drawing>
+      </w:r>
+    </w:p>
+    <w:p>
+      <w:pPr>
+        <w:pStyle w:val="a7"/>
+        <w:ind w:leftChars="0" w:left="720"/>
+        <w:rPr>
+          <w:rFonts w:ascii="Times New Roman" w:hAnsi="Times New Roman" w:cs="Times New Roman"/>
+          <w:b/>
+          <w:bCs/>
+          <w:sz w:val="32"/>
+          <w:szCs w:val="32"/>
+        </w:rPr>
+      </w:pPr>
       <w:r>
         <w:rPr>
           <w:rFonts w:ascii="Times New Roman" w:hAnsi="Times New Roman" w:cs="Times New Roman" w:hint="eastAsia"/>
           <w:b/>
           <w:bCs/>
-          <w:szCs w:val="24"/>
-        </w:rPr>
-        <w:t>c</w:t>
-      </w:r>
-      <w:r>
-        <w:rPr>
-          <w:rFonts w:ascii="Times New Roman" w:hAnsi="Times New Roman" w:cs="Times New Roman"/>
-          <w:b/>
-          <w:bCs/>
-          <w:szCs w:val="24"/>
-        </w:rPr>
-        <w:t>ontrol</w:t>
-      </w:r>
-      <w:proofErr w:type="spellEnd"/>
-      <w:r>
-        <w:rPr>
-          <w:rFonts w:ascii="Times New Roman" w:hAnsi="Times New Roman" w:cs="Times New Roman"/>
-          <w:szCs w:val="24"/>
-        </w:rPr>
-        <w:t xml:space="preserve"> is the invert of control.</w:t>
-      </w:r>
-    </w:p>
-    <w:p>
-      <w:pPr>
-        <w:pStyle w:val="a7"/>
-        <w:ind w:leftChars="0" w:left="1200"/>
-        <w:rPr>
-          <w:rFonts w:ascii="Times New Roman" w:hAnsi="Times New Roman" w:cs="Times New Roman"/>
-          <w:szCs w:val="24"/>
-        </w:rPr>
-      </w:pPr>
-      <w:r>
-        <w:rPr>
-          <w:rFonts w:ascii="Times New Roman" w:hAnsi="Times New Roman" w:cs="Times New Roman"/>
-          <w:b/>
-          <w:bCs/>
-          <w:szCs w:val="24"/>
-        </w:rPr>
-        <w:t>[3:0] in1_out1</w:t>
-      </w:r>
-      <w:r>
-        <w:rPr>
-          <w:rFonts w:ascii="Times New Roman" w:hAnsi="Times New Roman" w:cs="Times New Roman"/>
-          <w:szCs w:val="24"/>
-        </w:rPr>
-        <w:t xml:space="preserve"> is a four-bit wire connecting </w:t>
-      </w:r>
-      <w:r>
-        <w:rPr>
-          <w:rFonts w:ascii="Times New Roman" w:hAnsi="Times New Roman" w:cs="Times New Roman"/>
-          <w:b/>
-          <w:bCs/>
-          <w:szCs w:val="24"/>
-        </w:rPr>
-        <w:t>DMux1.out0</w:t>
-      </w:r>
-      <w:r>
-        <w:rPr>
-          <w:rFonts w:ascii="Times New Roman" w:hAnsi="Times New Roman" w:cs="Times New Roman"/>
-          <w:szCs w:val="24"/>
-        </w:rPr>
-        <w:t xml:space="preserve"> and </w:t>
-      </w:r>
-      <w:r>
-        <w:rPr>
-          <w:rFonts w:ascii="Times New Roman" w:hAnsi="Times New Roman" w:cs="Times New Roman"/>
-          <w:b/>
-          <w:bCs/>
-          <w:szCs w:val="24"/>
-        </w:rPr>
-        <w:t>Mux1.in0</w:t>
-      </w:r>
-      <w:r>
-        <w:rPr>
-          <w:rFonts w:ascii="Times New Roman" w:hAnsi="Times New Roman" w:cs="Times New Roman"/>
-          <w:szCs w:val="24"/>
-        </w:rPr>
-        <w:t>.</w:t>
-      </w:r>
-    </w:p>
-    <w:p>
-      <w:pPr>
-        <w:pStyle w:val="a7"/>
-        <w:ind w:leftChars="0" w:left="1200"/>
-        <w:rPr>
-          <w:rFonts w:ascii="Times New Roman" w:hAnsi="Times New Roman" w:cs="Times New Roman"/>
-          <w:szCs w:val="24"/>
+          <w:noProof/>
+          <w:sz w:val="32"/>
+          <w:szCs w:val="32"/>
+        </w:rPr>
+        <w:lastRenderedPageBreak/>
+        <w:drawing>
+          <wp:inline distT="0" distB="0" distL="0" distR="0" wp14:anchorId="51CFE5F5" wp14:editId="09722A87">
+            <wp:extent cx="4543425" cy="5162550"/>
+            <wp:effectExtent l="0" t="0" r="0" b="0"/>
+            <wp:docPr id="62" name="圖片 62"/>
+            <wp:cNvGraphicFramePr>
+              <a:graphicFrameLocks xmlns:a="http://schemas.openxmlformats.org/drawingml/2006/main" noChangeAspect="1"/>
+            </wp:cNvGraphicFramePr>
+            <a:graphic xmlns:a="http://schemas.openxmlformats.org/drawingml/2006/main">
+              <a:graphicData uri="http://schemas.openxmlformats.org/drawingml/2006/picture">
+                <pic:pic xmlns:pic="http://schemas.openxmlformats.org/drawingml/2006/picture">
+                  <pic:nvPicPr>
+                    <pic:cNvPr id="0" name="Picture 107"/>
+                    <pic:cNvPicPr>
+                      <a:picLocks noChangeAspect="1" noChangeArrowheads="1"/>
+                    </pic:cNvPicPr>
+                  </pic:nvPicPr>
+                  <pic:blipFill>
+                    <a:blip r:embed="rId43" cstate="print">
+                      <a:extLst>
+                        <a:ext uri="{28A0092B-C50C-407E-A947-70E740481C1C}">
+                          <a14:useLocalDpi xmlns:a14="http://schemas.microsoft.com/office/drawing/2010/main" val="0"/>
+                        </a:ext>
+                      </a:extLst>
+                    </a:blip>
+                    <a:srcRect/>
+                    <a:stretch>
+                      <a:fillRect/>
+                    </a:stretch>
+                  </pic:blipFill>
+                  <pic:spPr bwMode="auto">
+                    <a:xfrm>
+                      <a:off x="0" y="0"/>
+                      <a:ext cx="4543425" cy="5162550"/>
+                    </a:xfrm>
+                    <a:prstGeom prst="rect">
+                      <a:avLst/>
+                    </a:prstGeom>
+                    <a:noFill/>
+                    <a:ln>
+                      <a:noFill/>
+                    </a:ln>
+                  </pic:spPr>
+                </pic:pic>
+              </a:graphicData>
+            </a:graphic>
+          </wp:inline>
+        </w:drawing>
+      </w:r>
+    </w:p>
+    <w:p>
+      <w:pPr>
+        <w:pStyle w:val="a7"/>
+        <w:ind w:leftChars="0" w:left="720"/>
+        <w:rPr>
+          <w:rFonts w:ascii="Times New Roman" w:hAnsi="Times New Roman" w:cs="Times New Roman"/>
+          <w:b/>
+          <w:bCs/>
+          <w:sz w:val="32"/>
+          <w:szCs w:val="32"/>
         </w:rPr>
       </w:pPr>
       <w:r>
@@ -4899,361 +5300,142 @@
           <w:rFonts w:ascii="Times New Roman" w:hAnsi="Times New Roman" w:cs="Times New Roman" w:hint="eastAsia"/>
           <w:b/>
           <w:bCs/>
-          <w:szCs w:val="24"/>
+          <w:noProof/>
+          <w:sz w:val="32"/>
+          <w:szCs w:val="32"/>
+        </w:rPr>
+        <w:drawing>
+          <wp:inline distT="0" distB="0" distL="0" distR="0" wp14:anchorId="06D2E835" wp14:editId="33E0116D">
+            <wp:extent cx="4152900" cy="3829050"/>
+            <wp:effectExtent l="0" t="0" r="0" b="0"/>
+            <wp:docPr id="63" name="圖片 63"/>
+            <wp:cNvGraphicFramePr>
+              <a:graphicFrameLocks xmlns:a="http://schemas.openxmlformats.org/drawingml/2006/main" noChangeAspect="1"/>
+            </wp:cNvGraphicFramePr>
+            <a:graphic xmlns:a="http://schemas.openxmlformats.org/drawingml/2006/main">
+              <a:graphicData uri="http://schemas.openxmlformats.org/drawingml/2006/picture">
+                <pic:pic xmlns:pic="http://schemas.openxmlformats.org/drawingml/2006/picture">
+                  <pic:nvPicPr>
+                    <pic:cNvPr id="0" name="Picture 109"/>
+                    <pic:cNvPicPr>
+                      <a:picLocks noChangeAspect="1" noChangeArrowheads="1"/>
+                    </pic:cNvPicPr>
+                  </pic:nvPicPr>
+                  <pic:blipFill>
+                    <a:blip r:embed="rId44" cstate="print">
+                      <a:extLst>
+                        <a:ext uri="{28A0092B-C50C-407E-A947-70E740481C1C}">
+                          <a14:useLocalDpi xmlns:a14="http://schemas.microsoft.com/office/drawing/2010/main" val="0"/>
+                        </a:ext>
+                      </a:extLst>
+                    </a:blip>
+                    <a:srcRect/>
+                    <a:stretch>
+                      <a:fillRect/>
+                    </a:stretch>
+                  </pic:blipFill>
+                  <pic:spPr bwMode="auto">
+                    <a:xfrm>
+                      <a:off x="0" y="0"/>
+                      <a:ext cx="4152900" cy="3829050"/>
+                    </a:xfrm>
+                    <a:prstGeom prst="rect">
+                      <a:avLst/>
+                    </a:prstGeom>
+                    <a:noFill/>
+                    <a:ln>
+                      <a:noFill/>
+                    </a:ln>
+                  </pic:spPr>
+                </pic:pic>
+              </a:graphicData>
+            </a:graphic>
+          </wp:inline>
+        </w:drawing>
+      </w:r>
+    </w:p>
+    <w:p>
+      <w:pPr>
+        <w:pStyle w:val="a7"/>
+        <w:ind w:leftChars="0" w:left="720"/>
+        <w:rPr>
+          <w:rFonts w:ascii="Times New Roman" w:hAnsi="Times New Roman" w:cs="Times New Roman" w:hint="eastAsia"/>
+          <w:b/>
+          <w:bCs/>
+          <w:sz w:val="32"/>
+          <w:szCs w:val="32"/>
+        </w:rPr>
+      </w:pPr>
+      <w:r>
+        <w:rPr>
+          <w:rFonts w:ascii="Times New Roman" w:hAnsi="Times New Roman" w:cs="Times New Roman" w:hint="eastAsia"/>
+          <w:b/>
+          <w:bCs/>
+          <w:noProof/>
+          <w:sz w:val="32"/>
+          <w:szCs w:val="32"/>
         </w:rPr>
         <w:lastRenderedPageBreak/>
-        <w:t>[</w:t>
-      </w:r>
-      <w:r>
-        <w:rPr>
-          <w:rFonts w:ascii="Times New Roman" w:hAnsi="Times New Roman" w:cs="Times New Roman"/>
-          <w:b/>
-          <w:bCs/>
-          <w:szCs w:val="24"/>
-        </w:rPr>
-        <w:t>3:0] in1_out2</w:t>
-      </w:r>
-      <w:r>
-        <w:rPr>
-          <w:rFonts w:ascii="Times New Roman" w:hAnsi="Times New Roman" w:cs="Times New Roman"/>
-          <w:szCs w:val="24"/>
-        </w:rPr>
-        <w:t xml:space="preserve"> is a four-bit wire connecting </w:t>
-      </w:r>
-      <w:r>
-        <w:rPr>
-          <w:rFonts w:ascii="Times New Roman" w:hAnsi="Times New Roman" w:cs="Times New Roman"/>
-          <w:b/>
-          <w:bCs/>
-          <w:szCs w:val="24"/>
-        </w:rPr>
-        <w:t>DMux1.out1</w:t>
-      </w:r>
-      <w:r>
-        <w:rPr>
-          <w:rFonts w:ascii="Times New Roman" w:hAnsi="Times New Roman" w:cs="Times New Roman"/>
-          <w:szCs w:val="24"/>
-        </w:rPr>
-        <w:t xml:space="preserve"> and </w:t>
-      </w:r>
-      <w:r>
-        <w:rPr>
-          <w:rFonts w:ascii="Times New Roman" w:hAnsi="Times New Roman" w:cs="Times New Roman"/>
-          <w:b/>
-          <w:bCs/>
-          <w:szCs w:val="24"/>
-        </w:rPr>
-        <w:t>Mux2.in0</w:t>
-      </w:r>
-      <w:r>
-        <w:rPr>
-          <w:rFonts w:ascii="Times New Roman" w:hAnsi="Times New Roman" w:cs="Times New Roman"/>
-          <w:szCs w:val="24"/>
-        </w:rPr>
-        <w:t>.</w:t>
-      </w:r>
-    </w:p>
-    <w:p>
-      <w:pPr>
-        <w:pStyle w:val="a7"/>
-        <w:ind w:leftChars="0" w:left="1200"/>
-        <w:rPr>
-          <w:rFonts w:ascii="Times New Roman" w:hAnsi="Times New Roman" w:cs="Times New Roman"/>
-          <w:szCs w:val="24"/>
-        </w:rPr>
-      </w:pPr>
-      <w:r>
+        <w:drawing>
+          <wp:inline distT="0" distB="0" distL="0" distR="0" wp14:anchorId="10663D18" wp14:editId="1793F960">
+            <wp:extent cx="4152900" cy="2295525"/>
+            <wp:effectExtent l="0" t="0" r="0" b="0"/>
+            <wp:docPr id="64" name="圖片 64"/>
+            <wp:cNvGraphicFramePr>
+              <a:graphicFrameLocks xmlns:a="http://schemas.openxmlformats.org/drawingml/2006/main" noChangeAspect="1"/>
+            </wp:cNvGraphicFramePr>
+            <a:graphic xmlns:a="http://schemas.openxmlformats.org/drawingml/2006/main">
+              <a:graphicData uri="http://schemas.openxmlformats.org/drawingml/2006/picture">
+                <pic:pic xmlns:pic="http://schemas.openxmlformats.org/drawingml/2006/picture">
+                  <pic:nvPicPr>
+                    <pic:cNvPr id="0" name="Picture 111"/>
+                    <pic:cNvPicPr>
+                      <a:picLocks noChangeAspect="1" noChangeArrowheads="1"/>
+                    </pic:cNvPicPr>
+                  </pic:nvPicPr>
+                  <pic:blipFill>
+                    <a:blip r:embed="rId45" cstate="print">
+                      <a:extLst>
+                        <a:ext uri="{28A0092B-C50C-407E-A947-70E740481C1C}">
+                          <a14:useLocalDpi xmlns:a14="http://schemas.microsoft.com/office/drawing/2010/main" val="0"/>
+                        </a:ext>
+                      </a:extLst>
+                    </a:blip>
+                    <a:srcRect/>
+                    <a:stretch>
+                      <a:fillRect/>
+                    </a:stretch>
+                  </pic:blipFill>
+                  <pic:spPr bwMode="auto">
+                    <a:xfrm>
+                      <a:off x="0" y="0"/>
+                      <a:ext cx="4152900" cy="2295525"/>
+                    </a:xfrm>
+                    <a:prstGeom prst="rect">
+                      <a:avLst/>
+                    </a:prstGeom>
+                    <a:noFill/>
+                    <a:ln>
+                      <a:noFill/>
+                    </a:ln>
+                  </pic:spPr>
+                </pic:pic>
+              </a:graphicData>
+            </a:graphic>
+          </wp:inline>
+        </w:drawing>
+      </w:r>
+    </w:p>
+    <w:p>
+      <w:pPr>
+        <w:pStyle w:val="a7"/>
+        <w:ind w:leftChars="0" w:left="720"/>
         <w:rPr>
           <w:rFonts w:ascii="Times New Roman" w:hAnsi="Times New Roman" w:cs="Times New Roman" w:hint="eastAsia"/>
           <w:b/>
           <w:bCs/>
-          <w:szCs w:val="24"/>
-        </w:rPr>
-        <w:t>[</w:t>
-      </w:r>
-      <w:r>
-        <w:rPr>
-          <w:rFonts w:ascii="Times New Roman" w:hAnsi="Times New Roman" w:cs="Times New Roman"/>
-          <w:b/>
-          <w:bCs/>
-          <w:szCs w:val="24"/>
-        </w:rPr>
-        <w:t>3:0] in2_out1</w:t>
-      </w:r>
-      <w:r>
-        <w:rPr>
-          <w:rFonts w:ascii="Times New Roman" w:hAnsi="Times New Roman" w:cs="Times New Roman"/>
-          <w:szCs w:val="24"/>
-        </w:rPr>
-        <w:t xml:space="preserve"> is a four-bit wire connecting </w:t>
-      </w:r>
-      <w:r>
-        <w:rPr>
-          <w:rFonts w:ascii="Times New Roman" w:hAnsi="Times New Roman" w:cs="Times New Roman"/>
-          <w:b/>
-          <w:bCs/>
-          <w:szCs w:val="24"/>
-        </w:rPr>
-        <w:t>DMux2.out0</w:t>
-      </w:r>
-      <w:r>
-        <w:rPr>
-          <w:rFonts w:ascii="Times New Roman" w:hAnsi="Times New Roman" w:cs="Times New Roman"/>
-          <w:szCs w:val="24"/>
-        </w:rPr>
-        <w:t xml:space="preserve"> and </w:t>
-      </w:r>
-      <w:r>
-        <w:rPr>
-          <w:rFonts w:ascii="Times New Roman" w:hAnsi="Times New Roman" w:cs="Times New Roman"/>
-          <w:b/>
-          <w:bCs/>
-          <w:szCs w:val="24"/>
-        </w:rPr>
-        <w:t>Mux1.in1</w:t>
-      </w:r>
-      <w:r>
-        <w:rPr>
-          <w:rFonts w:ascii="Times New Roman" w:hAnsi="Times New Roman" w:cs="Times New Roman"/>
-          <w:szCs w:val="24"/>
-        </w:rPr>
-        <w:t>.</w:t>
-      </w:r>
-    </w:p>
-    <w:p>
-      <w:pPr>
-        <w:pStyle w:val="a7"/>
-        <w:ind w:leftChars="0" w:left="1200"/>
-        <w:rPr>
-          <w:rFonts w:ascii="Times New Roman" w:hAnsi="Times New Roman" w:cs="Times New Roman"/>
-          <w:szCs w:val="24"/>
-        </w:rPr>
-      </w:pPr>
-      <w:r>
-        <w:rPr>
-          <w:rFonts w:ascii="Times New Roman" w:hAnsi="Times New Roman" w:cs="Times New Roman" w:hint="eastAsia"/>
-          <w:b/>
-          <w:bCs/>
-          <w:szCs w:val="24"/>
-        </w:rPr>
-        <w:t>[</w:t>
-      </w:r>
-      <w:r>
-        <w:rPr>
-          <w:rFonts w:ascii="Times New Roman" w:hAnsi="Times New Roman" w:cs="Times New Roman"/>
-          <w:b/>
-          <w:bCs/>
-          <w:szCs w:val="24"/>
-        </w:rPr>
-        <w:t>3:0] in2_out2</w:t>
-      </w:r>
-      <w:r>
-        <w:rPr>
-          <w:rFonts w:ascii="Times New Roman" w:hAnsi="Times New Roman" w:cs="Times New Roman"/>
-          <w:szCs w:val="24"/>
-        </w:rPr>
-        <w:t xml:space="preserve"> is a four-bit wire connecting </w:t>
-      </w:r>
-      <w:r>
-        <w:rPr>
-          <w:rFonts w:ascii="Times New Roman" w:hAnsi="Times New Roman" w:cs="Times New Roman"/>
-          <w:b/>
-          <w:bCs/>
-          <w:szCs w:val="24"/>
-        </w:rPr>
-        <w:t>DMux2.out1</w:t>
-      </w:r>
-      <w:r>
-        <w:rPr>
-          <w:rFonts w:ascii="Times New Roman" w:hAnsi="Times New Roman" w:cs="Times New Roman"/>
-          <w:szCs w:val="24"/>
-        </w:rPr>
-        <w:t xml:space="preserve"> and </w:t>
-      </w:r>
-      <w:r>
-        <w:rPr>
-          <w:rFonts w:ascii="Times New Roman" w:hAnsi="Times New Roman" w:cs="Times New Roman"/>
-          <w:b/>
-          <w:bCs/>
-          <w:szCs w:val="24"/>
-        </w:rPr>
-        <w:t>Mux2.in1</w:t>
-      </w:r>
-      <w:r>
-        <w:rPr>
-          <w:rFonts w:ascii="Times New Roman" w:hAnsi="Times New Roman" w:cs="Times New Roman"/>
-          <w:szCs w:val="24"/>
-        </w:rPr>
-        <w:t>.</w:t>
-      </w:r>
-    </w:p>
-    <w:p>
-      <w:pPr>
-        <w:pStyle w:val="a7"/>
-        <w:ind w:leftChars="0" w:left="1200"/>
-        <w:rPr>
-          <w:rFonts w:ascii="Times New Roman" w:hAnsi="Times New Roman" w:cs="Times New Roman"/>
-          <w:szCs w:val="24"/>
-        </w:rPr>
-      </w:pPr>
-    </w:p>
-    <w:p>
-      <w:pPr>
-        <w:pStyle w:val="a7"/>
-        <w:numPr>
-          <w:ilvl w:val="0"/>
-          <w:numId w:val="3"/>
-        </w:numPr>
-        <w:ind w:leftChars="0"/>
-        <w:rPr>
-          <w:rFonts w:ascii="Times New Roman" w:hAnsi="Times New Roman" w:cs="Times New Roman"/>
-          <w:b/>
-          <w:bCs/>
-          <w:szCs w:val="24"/>
-        </w:rPr>
-      </w:pPr>
-      <w:r>
-        <w:rPr>
-          <w:rFonts w:ascii="Times New Roman" w:hAnsi="Times New Roman" w:cs="Times New Roman" w:hint="eastAsia"/>
-          <w:b/>
-          <w:bCs/>
-          <w:sz w:val="28"/>
-          <w:szCs w:val="28"/>
-        </w:rPr>
-        <w:t>M</w:t>
-      </w:r>
-      <w:r>
-        <w:rPr>
-          <w:rFonts w:ascii="Times New Roman" w:hAnsi="Times New Roman" w:cs="Times New Roman"/>
-          <w:b/>
-          <w:bCs/>
-          <w:sz w:val="28"/>
-          <w:szCs w:val="28"/>
-        </w:rPr>
-        <w:t>odule</w:t>
-      </w:r>
-    </w:p>
-    <w:p>
-      <w:pPr>
-        <w:pStyle w:val="a7"/>
-        <w:ind w:leftChars="0" w:left="1200"/>
-        <w:rPr>
-          <w:rFonts w:ascii="Times New Roman" w:hAnsi="Times New Roman" w:cs="Times New Roman"/>
-          <w:szCs w:val="24"/>
-        </w:rPr>
-      </w:pPr>
-      <w:r>
-        <w:rPr>
-          <w:rFonts w:ascii="Times New Roman" w:hAnsi="Times New Roman" w:cs="Times New Roman"/>
-          <w:b/>
-          <w:bCs/>
-          <w:szCs w:val="24"/>
-        </w:rPr>
-        <w:t>Fanout_1to2_4bits</w:t>
-      </w:r>
-      <w:r>
-        <w:rPr>
-          <w:rFonts w:ascii="Times New Roman" w:hAnsi="Times New Roman" w:cs="Times New Roman"/>
-          <w:b/>
-          <w:bCs/>
-          <w:szCs w:val="24"/>
-        </w:rPr>
-        <w:t>:</w:t>
-      </w:r>
-      <w:r>
-        <w:rPr>
-          <w:rFonts w:ascii="Times New Roman" w:hAnsi="Times New Roman" w:cs="Times New Roman"/>
-          <w:szCs w:val="24"/>
-        </w:rPr>
-        <w:t xml:space="preserve"> FO1, FO2</w:t>
-      </w:r>
-    </w:p>
-    <w:p>
-      <w:pPr>
-        <w:pStyle w:val="a7"/>
-        <w:ind w:leftChars="0" w:left="1200"/>
-        <w:rPr>
-          <w:rFonts w:ascii="Times New Roman" w:hAnsi="Times New Roman" w:cs="Times New Roman"/>
-          <w:szCs w:val="24"/>
-        </w:rPr>
-      </w:pPr>
-      <w:r>
-        <w:rPr>
-          <w:rFonts w:ascii="Times New Roman" w:hAnsi="Times New Roman" w:cs="Times New Roman"/>
-          <w:b/>
-          <w:bCs/>
-          <w:szCs w:val="24"/>
-        </w:rPr>
-        <w:t>Mux_2to1_4bits</w:t>
-      </w:r>
-      <w:r>
-        <w:rPr>
-          <w:rFonts w:ascii="Times New Roman" w:hAnsi="Times New Roman" w:cs="Times New Roman"/>
-          <w:b/>
-          <w:bCs/>
-          <w:szCs w:val="24"/>
-        </w:rPr>
-        <w:t xml:space="preserve">: </w:t>
-      </w:r>
-      <w:r>
-        <w:rPr>
-          <w:rFonts w:ascii="Times New Roman" w:hAnsi="Times New Roman" w:cs="Times New Roman"/>
-          <w:szCs w:val="24"/>
-        </w:rPr>
-        <w:t>Mux1, Mux2</w:t>
-      </w:r>
-    </w:p>
-    <w:p>
-      <w:pPr>
-        <w:pStyle w:val="a7"/>
-        <w:ind w:leftChars="0" w:left="1200"/>
-        <w:rPr>
-          <w:rFonts w:ascii="Times New Roman" w:hAnsi="Times New Roman" w:cs="Times New Roman"/>
-          <w:szCs w:val="24"/>
-        </w:rPr>
-      </w:pPr>
-      <w:r>
-        <w:rPr>
-          <w:rFonts w:ascii="Times New Roman" w:hAnsi="Times New Roman" w:cs="Times New Roman" w:hint="eastAsia"/>
-          <w:b/>
-          <w:bCs/>
-          <w:szCs w:val="24"/>
-        </w:rPr>
-        <w:t>D</w:t>
-      </w:r>
-      <w:r>
-        <w:rPr>
-          <w:rFonts w:ascii="Times New Roman" w:hAnsi="Times New Roman" w:cs="Times New Roman"/>
-          <w:b/>
-          <w:bCs/>
-          <w:szCs w:val="24"/>
-        </w:rPr>
-        <w:t>Mux_1to2_4bits</w:t>
-      </w:r>
-      <w:r>
-        <w:rPr>
-          <w:rFonts w:ascii="Times New Roman" w:hAnsi="Times New Roman" w:cs="Times New Roman"/>
-          <w:b/>
-          <w:bCs/>
-          <w:szCs w:val="24"/>
-        </w:rPr>
-        <w:t xml:space="preserve">: </w:t>
-      </w:r>
-      <w:r>
-        <w:rPr>
-          <w:rFonts w:ascii="Times New Roman" w:hAnsi="Times New Roman" w:cs="Times New Roman"/>
-          <w:szCs w:val="24"/>
-        </w:rPr>
-        <w:t>DMux1, DMux2</w:t>
-      </w:r>
-    </w:p>
-    <w:p>
-      <w:pPr>
-        <w:pStyle w:val="a7"/>
-        <w:ind w:leftChars="0" w:left="1200"/>
-        <w:rPr>
-          <w:rFonts w:ascii="Times New Roman" w:hAnsi="Times New Roman" w:cs="Times New Roman"/>
-          <w:szCs w:val="24"/>
+          <w:sz w:val="32"/>
+          <w:szCs w:val="32"/>
         </w:rPr>
       </w:pPr>
     </w:p>
@@ -5440,7 +5622,7 @@
                     <pic:cNvPicPr/>
                   </pic:nvPicPr>
                   <pic:blipFill>
-                    <a:blip r:embed="rId34"/>
+                    <a:blip r:embed="rId46"/>
                     <a:stretch>
                       <a:fillRect/>
                     </a:stretch>
@@ -5619,7 +5801,7 @@
                     <pic:cNvPicPr/>
                   </pic:nvPicPr>
                   <pic:blipFill>
-                    <a:blip r:embed="rId35"/>
+                    <a:blip r:embed="rId47"/>
                     <a:stretch>
                       <a:fillRect/>
                     </a:stretch>
@@ -5763,6 +5945,7 @@
           <w:rFonts w:ascii="Times New Roman" w:hAnsi="Times New Roman" w:cs="Times New Roman"/>
           <w:szCs w:val="24"/>
         </w:rPr>
+        <w:lastRenderedPageBreak/>
         <w:tab/>
         <w:t>To test this design, I programed it on FPGA board and turn the switch on and off to check every situation of input and output is correct.</w:t>
       </w:r>
@@ -5799,7 +5982,6 @@
           <w:sz w:val="36"/>
           <w:szCs w:val="36"/>
         </w:rPr>
-        <w:lastRenderedPageBreak/>
         <w:t>An exhaustive testbench design</w:t>
       </w:r>
     </w:p>
@@ -5912,8 +6094,8 @@
       </w:r>
     </w:p>
     <w:sectPr>
-      <w:headerReference w:type="default" r:id="rId36"/>
-      <w:footerReference w:type="default" r:id="rId37"/>
+      <w:headerReference w:type="default" r:id="rId48"/>
+      <w:footerReference w:type="default" r:id="rId49"/>
       <w:pgSz w:w="11906" w:h="16838"/>
       <w:pgMar w:top="720" w:right="720" w:bottom="720" w:left="720" w:header="851" w:footer="992" w:gutter="0"/>
       <w:cols w:space="425"/>

</xml_diff>